<commit_message>
Final unit tests added
</commit_message>
<xml_diff>
--- a/Ass 2/Unit Tests.docx
+++ b/Ass 2/Unit Tests.docx
@@ -25,10 +25,28 @@
         <w:jc w:val="center"/>
         <w:rPr>
           <w:b/>
-          <w:sz w:val="48"/>
-          <w:szCs w:val="48"/>
-        </w:rPr>
-      </w:pPr>
+        </w:rPr>
+      </w:pPr>
+    </w:p>
+    <w:p>
+      <w:r>
+        <w:t xml:space="preserve">The unit tests below give an idea of how the system should and shouldn’t behave in various conditions. It is important that the programs only return “Accepted” and “Rejected”. These messages </w:t>
+      </w:r>
+      <w:r>
+        <w:t>are used as to</w:t>
+      </w:r>
+      <w:r>
+        <w:t xml:space="preserve"> not betray the inner workings of the program to an adversary that is trying to brute force the system. For example, they are unable to learn if they got the username or password wrong</w:t>
+      </w:r>
+      <w:r>
+        <w:t xml:space="preserve"> if the only out</w:t>
+      </w:r>
+      <w:r>
+        <w:t>put</w:t>
+      </w:r>
+      <w:r>
+        <w:t xml:space="preserve"> they receive is “Rejected”.</w:t>
+      </w:r>
     </w:p>
     <w:p>
       <w:pPr>
@@ -92,11 +110,27 @@
       <w:r>
         <w:t>t password if I did not use a sal</w:t>
       </w:r>
-      <w:bookmarkStart w:id="0" w:name="_GoBack"/>
-      <w:bookmarkEnd w:id="0"/>
       <w:r>
         <w:t>t correctly.</w:t>
       </w:r>
+      <w:r>
+        <w:t xml:space="preserve"> </w:t>
+      </w:r>
+      <w:r>
+        <w:t xml:space="preserve">This test is protecting against a bug where </w:t>
+      </w:r>
+      <w:r>
+        <w:t xml:space="preserve">passwords </w:t>
+      </w:r>
+      <w:r>
+        <w:t xml:space="preserve">would </w:t>
+      </w:r>
+      <w:r>
+        <w:t>hash to the same value</w:t>
+      </w:r>
+      <w:r>
+        <w:t>.</w:t>
+      </w:r>
     </w:p>
     <w:p>
       <w:r>
@@ -117,7 +151,13 @@
         <w:t>1)</w:t>
       </w:r>
       <w:r>
-        <w:t xml:space="preserve"> "python .\Enroll.py testUser1 testPassword"</w:t>
+        <w:t xml:space="preserve"> "python .\</w:t>
+      </w:r>
+      <w:r>
+        <w:t>e</w:t>
+      </w:r>
+      <w:r>
+        <w:t>nroll.py testUser1 testPassword"</w:t>
       </w:r>
     </w:p>
     <w:p>
@@ -128,7 +168,13 @@
         <w:t>2)</w:t>
       </w:r>
       <w:r>
-        <w:t xml:space="preserve"> "python .\Enroll.py testUser2 testPassword"</w:t>
+        <w:t xml:space="preserve"> "python .\</w:t>
+      </w:r>
+      <w:r>
+        <w:t>e</w:t>
+      </w:r>
+      <w:r>
+        <w:t>nroll.py testUser2 testPassword"</w:t>
       </w:r>
     </w:p>
     <w:p>
@@ -247,6 +293,15 @@
       <w:r>
         <w:t>Number only passwords reduces the amount of space that an adversary needs to consider when brute forcing a password.</w:t>
       </w:r>
+      <w:r>
+        <w:t xml:space="preserve"> </w:t>
+      </w:r>
+      <w:r>
+        <w:t xml:space="preserve">This test </w:t>
+      </w:r>
+      <w:r>
+        <w:t>is protecting against a bug where weak passwords are accepted.</w:t>
+      </w:r>
     </w:p>
     <w:p>
       <w:r>
@@ -267,7 +322,13 @@
         <w:t>1)</w:t>
       </w:r>
       <w:r>
-        <w:t xml:space="preserve"> "python .\Enroll.py testUser</w:t>
+        <w:t xml:space="preserve"> "python .\</w:t>
+      </w:r>
+      <w:r>
+        <w:t>e</w:t>
+      </w:r>
+      <w:r>
+        <w:t>nroll.py testUser</w:t>
       </w:r>
       <w:r>
         <w:t xml:space="preserve"> </w:t>
@@ -330,6 +391,7 @@
           <w:sz w:val="28"/>
           <w:szCs w:val="28"/>
         </w:rPr>
+        <w:lastRenderedPageBreak/>
         <w:t xml:space="preserve">3 </w:t>
       </w:r>
       <w:r>
@@ -385,11 +447,7 @@
         <w:t>a single word</w:t>
       </w:r>
       <w:r>
-        <w:t xml:space="preserve"> reduces the amount of space that an adversary needs to consider when brute forcing a </w:t>
-      </w:r>
-      <w:r>
-        <w:lastRenderedPageBreak/>
-        <w:t>password.</w:t>
+        <w:t xml:space="preserve"> reduces the amount of space that an adversary needs to consider when brute forcing a password.</w:t>
       </w:r>
       <w:r>
         <w:t xml:space="preserve"> Single word passwords are also commonly found in the top 100 password list. </w:t>
@@ -403,6 +461,15 @@
       <w:r>
         <w:t>used as passwords.</w:t>
       </w:r>
+      <w:r>
+        <w:t xml:space="preserve"> </w:t>
+      </w:r>
+      <w:r>
+        <w:t>This test</w:t>
+      </w:r>
+      <w:r>
+        <w:t xml:space="preserve"> is protecting against a bug where weak passwords are accepted.</w:t>
+      </w:r>
     </w:p>
     <w:p>
       <w:r>
@@ -423,7 +490,13 @@
         <w:t>1)</w:t>
       </w:r>
       <w:r>
-        <w:t xml:space="preserve"> "python .\Enroll.py testUser </w:t>
+        <w:t xml:space="preserve"> "python .\</w:t>
+      </w:r>
+      <w:r>
+        <w:t>e</w:t>
+      </w:r>
+      <w:r>
+        <w:t xml:space="preserve">nroll.py testUser </w:t>
       </w:r>
       <w:r>
         <w:t>word</w:t>
@@ -530,6 +603,12 @@
       <w:r>
         <w:t>A password with numbers at the end is similarly weak since it is easier for adversaries to brute force.</w:t>
       </w:r>
+      <w:r>
+        <w:t xml:space="preserve"> </w:t>
+      </w:r>
+      <w:r>
+        <w:t>This test is protecting against a bug where weak passwords are accepted.</w:t>
+      </w:r>
     </w:p>
     <w:p>
       <w:r>
@@ -550,7 +629,13 @@
         <w:t>1)</w:t>
       </w:r>
       <w:r>
-        <w:t xml:space="preserve"> "python .\Enroll.py testUser word</w:t>
+        <w:t xml:space="preserve"> "python .\</w:t>
+      </w:r>
+      <w:r>
+        <w:t>e</w:t>
+      </w:r>
+      <w:r>
+        <w:t>nroll.py testUser word</w:t>
       </w:r>
       <w:r>
         <w:t>123</w:t>
@@ -651,6 +736,12 @@
       <w:r>
         <w:t xml:space="preserve"> is similarly weak since it is easier for adversaries to brute force.</w:t>
       </w:r>
+      <w:r>
+        <w:t xml:space="preserve"> </w:t>
+      </w:r>
+      <w:r>
+        <w:t>This test is protecting against a bug where weak passwords are accepted.</w:t>
+      </w:r>
     </w:p>
     <w:p>
       <w:r>
@@ -671,7 +762,13 @@
         <w:t>1)</w:t>
       </w:r>
       <w:r>
-        <w:t xml:space="preserve"> "python .\Enroll.py testUser </w:t>
+        <w:t xml:space="preserve"> "python .\</w:t>
+      </w:r>
+      <w:r>
+        <w:t>e</w:t>
+      </w:r>
+      <w:r>
+        <w:t xml:space="preserve">nroll.py testUser </w:t>
       </w:r>
       <w:r>
         <w:t>123</w:t>
@@ -785,12 +882,25 @@
       <w:r>
         <w:t>This test makes sure that the data being added to the database is valid. If multiple users were enrolled with the same username, the ‘authenticate’ program would be unable to determine which user is trying to login.</w:t>
       </w:r>
-    </w:p>
-    <w:p>
-      <w:r>
-        <w:rPr>
-          <w:b/>
-        </w:rPr>
+      <w:r>
+        <w:t xml:space="preserve"> </w:t>
+      </w:r>
+      <w:r>
+        <w:t xml:space="preserve">This test is protecting against a bug where </w:t>
+      </w:r>
+      <w:r>
+        <w:t>a user can use a username that has already been claimed</w:t>
+      </w:r>
+      <w:r>
+        <w:t>.</w:t>
+      </w:r>
+    </w:p>
+    <w:p>
+      <w:r>
+        <w:rPr>
+          <w:b/>
+        </w:rPr>
+        <w:lastRenderedPageBreak/>
         <w:t>Input:</w:t>
       </w:r>
       <w:r>
@@ -798,6 +908,225 @@
       </w:r>
     </w:p>
     <w:p>
+      <w:pPr>
+        <w:pStyle w:val="ListParagraph"/>
+        <w:numPr>
+          <w:ilvl w:val="0"/>
+          <w:numId w:val="6"/>
+        </w:numPr>
+      </w:pPr>
+      <w:r>
+        <w:t>"python .\</w:t>
+      </w:r>
+      <w:r>
+        <w:t>e</w:t>
+      </w:r>
+      <w:r>
+        <w:t xml:space="preserve">nroll.py </w:t>
+      </w:r>
+      <w:r>
+        <w:t>validUser</w:t>
+      </w:r>
+      <w:r>
+        <w:t xml:space="preserve"> </w:t>
+      </w:r>
+      <w:r>
+        <w:t>g</w:t>
+      </w:r>
+      <w:r>
+        <w:t>oodPassword</w:t>
+      </w:r>
+      <w:r>
+        <w:t>"</w:t>
+      </w:r>
+    </w:p>
+    <w:p>
+      <w:pPr>
+        <w:pStyle w:val="ListParagraph"/>
+        <w:numPr>
+          <w:ilvl w:val="0"/>
+          <w:numId w:val="6"/>
+        </w:numPr>
+      </w:pPr>
+      <w:r>
+        <w:t xml:space="preserve">"python .\enroll.py </w:t>
+      </w:r>
+      <w:r>
+        <w:t xml:space="preserve">validUser </w:t>
+      </w:r>
+      <w:r>
+        <w:t>someOther</w:t>
+      </w:r>
+      <w:r>
+        <w:t>Good</w:t>
+      </w:r>
+      <w:r>
+        <w:t>Password</w:t>
+      </w:r>
+      <w:r>
+        <w:t>"</w:t>
+      </w:r>
+    </w:p>
+    <w:p>
+      <w:pPr>
+        <w:rPr>
+          <w:b/>
+        </w:rPr>
+      </w:pPr>
+      <w:r>
+        <w:rPr>
+          <w:b/>
+        </w:rPr>
+        <w:t xml:space="preserve">Expected Outputs: </w:t>
+      </w:r>
+    </w:p>
+    <w:p>
+      <w:pPr>
+        <w:pStyle w:val="ListParagraph"/>
+        <w:numPr>
+          <w:ilvl w:val="0"/>
+          <w:numId w:val="7"/>
+        </w:numPr>
+      </w:pPr>
+      <w:r>
+        <w:t>“</w:t>
+      </w:r>
+      <w:r>
+        <w:t>Accepted</w:t>
+      </w:r>
+      <w:r>
+        <w:t>”</w:t>
+      </w:r>
+      <w:r>
+        <w:t xml:space="preserve"> </w:t>
+      </w:r>
+      <w:r>
+        <w:t>with exit code 0</w:t>
+      </w:r>
+    </w:p>
+    <w:p>
+      <w:pPr>
+        <w:pStyle w:val="ListParagraph"/>
+        <w:numPr>
+          <w:ilvl w:val="0"/>
+          <w:numId w:val="7"/>
+        </w:numPr>
+      </w:pPr>
+      <w:r>
+        <w:t>“</w:t>
+      </w:r>
+      <w:r>
+        <w:t>Rejected</w:t>
+      </w:r>
+      <w:r>
+        <w:t>”</w:t>
+      </w:r>
+      <w:r>
+        <w:t xml:space="preserve"> with exit code -1</w:t>
+      </w:r>
+    </w:p>
+    <w:p/>
+    <w:p>
+      <w:pPr>
+        <w:tabs>
+          <w:tab w:val="left" w:pos="5064"/>
+        </w:tabs>
+        <w:rPr>
+          <w:sz w:val="28"/>
+          <w:szCs w:val="28"/>
+        </w:rPr>
+      </w:pPr>
+      <w:r>
+        <w:rPr>
+          <w:b/>
+          <w:sz w:val="28"/>
+          <w:szCs w:val="28"/>
+        </w:rPr>
+        <w:t xml:space="preserve">7 </w:t>
+      </w:r>
+      <w:r>
+        <w:rPr>
+          <w:b/>
+          <w:sz w:val="28"/>
+          <w:szCs w:val="28"/>
+        </w:rPr>
+        <w:t xml:space="preserve">– </w:t>
+      </w:r>
+      <w:r>
+        <w:rPr>
+          <w:b/>
+          <w:sz w:val="28"/>
+          <w:szCs w:val="28"/>
+        </w:rPr>
+        <w:t xml:space="preserve">Enroll with </w:t>
+      </w:r>
+      <w:r>
+        <w:rPr>
+          <w:b/>
+          <w:sz w:val="28"/>
+          <w:szCs w:val="28"/>
+        </w:rPr>
+        <w:t>valid</w:t>
+      </w:r>
+      <w:r>
+        <w:rPr>
+          <w:b/>
+          <w:sz w:val="28"/>
+          <w:szCs w:val="28"/>
+        </w:rPr>
+        <w:t xml:space="preserve"> username and strong password should return “Accepted”</w:t>
+      </w:r>
+    </w:p>
+    <w:p>
+      <w:r>
+        <w:rPr>
+          <w:b/>
+        </w:rPr>
+        <w:t>Description:</w:t>
+      </w:r>
+      <w:r>
+        <w:t xml:space="preserve"> This test makes sure that </w:t>
+      </w:r>
+      <w:r>
+        <w:t xml:space="preserve">the </w:t>
+      </w:r>
+      <w:r>
+        <w:t>happy path</w:t>
+      </w:r>
+      <w:r>
+        <w:t xml:space="preserve"> of the program works correctly</w:t>
+      </w:r>
+      <w:r>
+        <w:t>. A user that</w:t>
+      </w:r>
+      <w:r>
+        <w:t xml:space="preserve"> </w:t>
+      </w:r>
+      <w:r>
+        <w:t xml:space="preserve">has entered an unclaimed username and strong password should be able to enroll. </w:t>
+      </w:r>
+      <w:r>
+        <w:t>This test is protecting against a bug where</w:t>
+      </w:r>
+      <w:r>
+        <w:t xml:space="preserve"> a valid user can’t enroll even though they did everything right</w:t>
+      </w:r>
+      <w:r>
+        <w:t>.</w:t>
+      </w:r>
+    </w:p>
+    <w:p>
+      <w:r>
+        <w:rPr>
+          <w:b/>
+        </w:rPr>
+        <w:t>Input:</w:t>
+      </w:r>
+      <w:r>
+        <w:t xml:space="preserve"> </w:t>
+      </w:r>
+    </w:p>
+    <w:p>
       <w:r>
         <w:rPr>
           <w:b/>
@@ -805,16 +1134,426 @@
         <w:t>1)</w:t>
       </w:r>
       <w:r>
-        <w:t xml:space="preserve"> "python .\Enroll.py </w:t>
-      </w:r>
-      <w:r>
-        <w:t>userAlreadyInDatabase</w:t>
-      </w:r>
-      <w:r>
-        <w:t xml:space="preserve"> </w:t>
-      </w:r>
-      <w:r>
-        <w:t>GoodPassword</w:t>
+        <w:t xml:space="preserve"> "python .\</w:t>
+      </w:r>
+      <w:r>
+        <w:t>e</w:t>
+      </w:r>
+      <w:r>
+        <w:t xml:space="preserve">nroll.py </w:t>
+      </w:r>
+      <w:r>
+        <w:t>validUserName</w:t>
+      </w:r>
+      <w:r>
+        <w:t xml:space="preserve"> </w:t>
+      </w:r>
+      <w:r>
+        <w:t>g</w:t>
+      </w:r>
+      <w:r>
+        <w:t>oodPassword"</w:t>
+      </w:r>
+      <w:r>
+        <w:tab/>
+      </w:r>
+    </w:p>
+    <w:p>
+      <w:pPr>
+        <w:rPr>
+          <w:b/>
+        </w:rPr>
+      </w:pPr>
+      <w:r>
+        <w:rPr>
+          <w:b/>
+        </w:rPr>
+        <w:t xml:space="preserve">Expected Outputs: </w:t>
+      </w:r>
+    </w:p>
+    <w:p>
+      <w:pPr>
+        <w:pStyle w:val="ListParagraph"/>
+        <w:numPr>
+          <w:ilvl w:val="0"/>
+          <w:numId w:val="3"/>
+        </w:numPr>
+      </w:pPr>
+      <w:r>
+        <w:t>“</w:t>
+      </w:r>
+      <w:r>
+        <w:t>Accepted</w:t>
+      </w:r>
+      <w:r>
+        <w:t>”</w:t>
+      </w:r>
+      <w:r>
+        <w:t xml:space="preserve"> </w:t>
+      </w:r>
+      <w:r>
+        <w:t>with exit code 0</w:t>
+      </w:r>
+    </w:p>
+    <w:p>
+      <w:pPr>
+        <w:tabs>
+          <w:tab w:val="left" w:pos="5064"/>
+        </w:tabs>
+        <w:rPr>
+          <w:sz w:val="28"/>
+          <w:szCs w:val="28"/>
+        </w:rPr>
+      </w:pPr>
+      <w:r>
+        <w:rPr>
+          <w:b/>
+          <w:sz w:val="28"/>
+          <w:szCs w:val="28"/>
+        </w:rPr>
+        <w:t>8</w:t>
+      </w:r>
+      <w:r>
+        <w:rPr>
+          <w:b/>
+          <w:sz w:val="28"/>
+          <w:szCs w:val="28"/>
+        </w:rPr>
+        <w:t xml:space="preserve"> </w:t>
+      </w:r>
+      <w:r>
+        <w:rPr>
+          <w:b/>
+          <w:sz w:val="28"/>
+          <w:szCs w:val="28"/>
+        </w:rPr>
+        <w:t xml:space="preserve">– </w:t>
+      </w:r>
+      <w:r>
+        <w:rPr>
+          <w:b/>
+          <w:sz w:val="28"/>
+          <w:szCs w:val="28"/>
+        </w:rPr>
+        <w:t>Authenticating</w:t>
+      </w:r>
+      <w:r>
+        <w:rPr>
+          <w:b/>
+          <w:sz w:val="28"/>
+          <w:szCs w:val="28"/>
+        </w:rPr>
+        <w:t xml:space="preserve"> with </w:t>
+      </w:r>
+      <w:r>
+        <w:rPr>
+          <w:b/>
+          <w:sz w:val="28"/>
+          <w:szCs w:val="28"/>
+        </w:rPr>
+        <w:t>enrolled</w:t>
+      </w:r>
+      <w:r>
+        <w:rPr>
+          <w:b/>
+          <w:sz w:val="28"/>
+          <w:szCs w:val="28"/>
+        </w:rPr>
+        <w:t xml:space="preserve"> username and </w:t>
+      </w:r>
+      <w:r>
+        <w:rPr>
+          <w:b/>
+          <w:sz w:val="28"/>
+          <w:szCs w:val="28"/>
+        </w:rPr>
+        <w:t xml:space="preserve">the right </w:t>
+      </w:r>
+      <w:r>
+        <w:rPr>
+          <w:b/>
+          <w:sz w:val="28"/>
+          <w:szCs w:val="28"/>
+        </w:rPr>
+        <w:t>password should return “</w:t>
+      </w:r>
+      <w:r>
+        <w:rPr>
+          <w:b/>
+          <w:sz w:val="28"/>
+          <w:szCs w:val="28"/>
+        </w:rPr>
+        <w:t>Access Granted</w:t>
+      </w:r>
+      <w:r>
+        <w:rPr>
+          <w:b/>
+          <w:sz w:val="28"/>
+          <w:szCs w:val="28"/>
+        </w:rPr>
+        <w:t>”</w:t>
+      </w:r>
+    </w:p>
+    <w:p>
+      <w:r>
+        <w:rPr>
+          <w:b/>
+        </w:rPr>
+        <w:t>Description:</w:t>
+      </w:r>
+      <w:r>
+        <w:t xml:space="preserve"> This test makes sure that happy path of the program works correctly</w:t>
+      </w:r>
+      <w:r>
+        <w:t xml:space="preserve"> when authenticating</w:t>
+      </w:r>
+      <w:r>
+        <w:t>. A user that</w:t>
+      </w:r>
+      <w:r>
+        <w:t xml:space="preserve"> </w:t>
+      </w:r>
+      <w:r>
+        <w:t xml:space="preserve">has entered an </w:t>
+      </w:r>
+      <w:r>
+        <w:t>enrolled</w:t>
+      </w:r>
+      <w:r>
+        <w:t xml:space="preserve"> username and </w:t>
+      </w:r>
+      <w:r>
+        <w:t>matching</w:t>
+      </w:r>
+      <w:r>
+        <w:t xml:space="preserve"> password should be able to </w:t>
+      </w:r>
+      <w:r>
+        <w:t>authenticate</w:t>
+      </w:r>
+      <w:r>
+        <w:t xml:space="preserve">. This test is protecting against a bug where a valid user can’t </w:t>
+      </w:r>
+      <w:r>
+        <w:t>authenticate</w:t>
+      </w:r>
+      <w:r>
+        <w:t xml:space="preserve"> even though they did everything right.</w:t>
+      </w:r>
+    </w:p>
+    <w:p>
+      <w:r>
+        <w:rPr>
+          <w:b/>
+        </w:rPr>
+        <w:t>Input:</w:t>
+      </w:r>
+      <w:r>
+        <w:t xml:space="preserve"> </w:t>
+      </w:r>
+    </w:p>
+    <w:p>
+      <w:r>
+        <w:rPr>
+          <w:b/>
+        </w:rPr>
+        <w:t>1)</w:t>
+      </w:r>
+      <w:r>
+        <w:t xml:space="preserve"> "python .\</w:t>
+      </w:r>
+      <w:r>
+        <w:t>authenticate</w:t>
+      </w:r>
+      <w:r>
+        <w:t>.py validUserName goodPassword"</w:t>
+      </w:r>
+    </w:p>
+    <w:p>
+      <w:pPr>
+        <w:rPr>
+          <w:b/>
+        </w:rPr>
+      </w:pPr>
+      <w:r>
+        <w:rPr>
+          <w:b/>
+        </w:rPr>
+        <w:t xml:space="preserve">Expected Outputs: </w:t>
+      </w:r>
+    </w:p>
+    <w:p>
+      <w:pPr>
+        <w:pStyle w:val="ListParagraph"/>
+        <w:numPr>
+          <w:ilvl w:val="0"/>
+          <w:numId w:val="4"/>
+        </w:numPr>
+      </w:pPr>
+      <w:r>
+        <w:t>“</w:t>
+      </w:r>
+      <w:r>
+        <w:t>Access Granted</w:t>
+      </w:r>
+      <w:r>
+        <w:t>”</w:t>
+      </w:r>
+      <w:r>
+        <w:t xml:space="preserve"> </w:t>
+      </w:r>
+      <w:r>
+        <w:t>with exit code 0</w:t>
+      </w:r>
+    </w:p>
+    <w:p>
+      <w:pPr>
+        <w:tabs>
+          <w:tab w:val="left" w:pos="5064"/>
+        </w:tabs>
+        <w:rPr>
+          <w:sz w:val="28"/>
+          <w:szCs w:val="28"/>
+        </w:rPr>
+      </w:pPr>
+      <w:r>
+        <w:rPr>
+          <w:b/>
+          <w:sz w:val="28"/>
+          <w:szCs w:val="28"/>
+        </w:rPr>
+        <w:t>9</w:t>
+      </w:r>
+      <w:r>
+        <w:rPr>
+          <w:b/>
+          <w:sz w:val="28"/>
+          <w:szCs w:val="28"/>
+        </w:rPr>
+        <w:t xml:space="preserve"> </w:t>
+      </w:r>
+      <w:r>
+        <w:rPr>
+          <w:b/>
+          <w:sz w:val="28"/>
+          <w:szCs w:val="28"/>
+        </w:rPr>
+        <w:t xml:space="preserve">– </w:t>
+      </w:r>
+      <w:r>
+        <w:rPr>
+          <w:b/>
+          <w:sz w:val="28"/>
+          <w:szCs w:val="28"/>
+        </w:rPr>
+        <w:t xml:space="preserve">Authenticating with enrolled username and </w:t>
+      </w:r>
+      <w:r>
+        <w:rPr>
+          <w:b/>
+          <w:sz w:val="28"/>
+          <w:szCs w:val="28"/>
+        </w:rPr>
+        <w:t>a bad</w:t>
+      </w:r>
+      <w:r>
+        <w:rPr>
+          <w:b/>
+          <w:sz w:val="28"/>
+          <w:szCs w:val="28"/>
+        </w:rPr>
+        <w:t xml:space="preserve"> password should return “</w:t>
+      </w:r>
+      <w:r>
+        <w:rPr>
+          <w:b/>
+          <w:sz w:val="28"/>
+          <w:szCs w:val="28"/>
+        </w:rPr>
+        <w:t>Access Denied</w:t>
+      </w:r>
+      <w:r>
+        <w:rPr>
+          <w:b/>
+          <w:sz w:val="28"/>
+          <w:szCs w:val="28"/>
+        </w:rPr>
+        <w:t>”</w:t>
+      </w:r>
+    </w:p>
+    <w:p>
+      <w:r>
+        <w:rPr>
+          <w:b/>
+        </w:rPr>
+        <w:t>Description:</w:t>
+      </w:r>
+      <w:r>
+        <w:t xml:space="preserve"> This test makes sure that</w:t>
+      </w:r>
+      <w:r>
+        <w:t xml:space="preserve"> </w:t>
+      </w:r>
+      <w:r>
+        <w:t xml:space="preserve">a </w:t>
+      </w:r>
+      <w:r>
+        <w:t>use</w:t>
+      </w:r>
+      <w:r>
+        <w:t>r</w:t>
+      </w:r>
+      <w:r>
+        <w:t xml:space="preserve"> can’t authenticate without knowing the correct password</w:t>
+      </w:r>
+      <w:r>
+        <w:t xml:space="preserve">. </w:t>
+      </w:r>
+      <w:r>
+        <w:t>It is important that this test returns “</w:t>
+      </w:r>
+      <w:r>
+        <w:t>Access Denied</w:t>
+      </w:r>
+      <w:r>
+        <w:t xml:space="preserve">” and not “Bad Password”. This keeps the adversary in the dark and makes it harder for him to guess a valid username/password combination. </w:t>
+      </w:r>
+      <w:r>
+        <w:t>This test is protecting against a bug where an adversary can authenticate with a bad password.</w:t>
+      </w:r>
+    </w:p>
+    <w:p/>
+    <w:p>
+      <w:r>
+        <w:rPr>
+          <w:b/>
+        </w:rPr>
+        <w:lastRenderedPageBreak/>
+        <w:t>Input:</w:t>
+      </w:r>
+      <w:r>
+        <w:t xml:space="preserve"> </w:t>
+      </w:r>
+    </w:p>
+    <w:p>
+      <w:pPr>
+        <w:pStyle w:val="ListParagraph"/>
+        <w:numPr>
+          <w:ilvl w:val="0"/>
+          <w:numId w:val="8"/>
+        </w:numPr>
+      </w:pPr>
+      <w:r>
+        <w:t>"python .\</w:t>
+      </w:r>
+      <w:r>
+        <w:t>enroll</w:t>
+      </w:r>
+      <w:r>
+        <w:t xml:space="preserve">.py validUserName </w:t>
+      </w:r>
+      <w:r>
+        <w:t>goodPassword</w:t>
       </w:r>
       <w:r>
         <w:t>"</w:t>
@@ -822,6 +1561,24 @@
     </w:p>
     <w:p>
       <w:pPr>
+        <w:pStyle w:val="ListParagraph"/>
+        <w:numPr>
+          <w:ilvl w:val="0"/>
+          <w:numId w:val="8"/>
+        </w:numPr>
+      </w:pPr>
+      <w:r>
+        <w:t>"python .\</w:t>
+      </w:r>
+      <w:r>
+        <w:t>authenticate</w:t>
+      </w:r>
+      <w:r>
+        <w:t>.py validUserName badPassword"</w:t>
+      </w:r>
+    </w:p>
+    <w:p>
+      <w:pPr>
         <w:rPr>
           <w:b/>
         </w:rPr>
@@ -834,6 +1591,433 @@
       </w:r>
     </w:p>
     <w:p>
+      <w:pPr>
+        <w:pStyle w:val="ListParagraph"/>
+        <w:numPr>
+          <w:ilvl w:val="0"/>
+          <w:numId w:val="5"/>
+        </w:numPr>
+      </w:pPr>
+      <w:r>
+        <w:t>“</w:t>
+      </w:r>
+      <w:r>
+        <w:t>Accepted</w:t>
+      </w:r>
+      <w:r>
+        <w:t>”</w:t>
+      </w:r>
+      <w:r>
+        <w:t xml:space="preserve"> </w:t>
+      </w:r>
+      <w:r>
+        <w:t xml:space="preserve">with exit code </w:t>
+      </w:r>
+      <w:r>
+        <w:t>0</w:t>
+      </w:r>
+    </w:p>
+    <w:p>
+      <w:pPr>
+        <w:pStyle w:val="ListParagraph"/>
+        <w:numPr>
+          <w:ilvl w:val="0"/>
+          <w:numId w:val="5"/>
+        </w:numPr>
+      </w:pPr>
+      <w:r>
+        <w:t>“</w:t>
+      </w:r>
+      <w:r>
+        <w:t>Access Denied</w:t>
+      </w:r>
+      <w:r>
+        <w:t>”</w:t>
+      </w:r>
+      <w:r>
+        <w:t xml:space="preserve"> </w:t>
+      </w:r>
+      <w:r>
+        <w:t>with exit code -1</w:t>
+      </w:r>
+    </w:p>
+    <w:p>
+      <w:pPr>
+        <w:pStyle w:val="ListParagraph"/>
+        <w:ind w:left="360"/>
+      </w:pPr>
+    </w:p>
+    <w:p>
+      <w:pPr>
+        <w:tabs>
+          <w:tab w:val="left" w:pos="5064"/>
+        </w:tabs>
+        <w:rPr>
+          <w:sz w:val="28"/>
+          <w:szCs w:val="28"/>
+        </w:rPr>
+      </w:pPr>
+      <w:r>
+        <w:rPr>
+          <w:b/>
+          <w:sz w:val="28"/>
+          <w:szCs w:val="28"/>
+        </w:rPr>
+        <w:t>10</w:t>
+      </w:r>
+      <w:r>
+        <w:rPr>
+          <w:b/>
+          <w:sz w:val="28"/>
+          <w:szCs w:val="28"/>
+        </w:rPr>
+        <w:t xml:space="preserve"> </w:t>
+      </w:r>
+      <w:r>
+        <w:rPr>
+          <w:b/>
+          <w:sz w:val="28"/>
+          <w:szCs w:val="28"/>
+        </w:rPr>
+        <w:t xml:space="preserve">– </w:t>
+      </w:r>
+      <w:r>
+        <w:rPr>
+          <w:b/>
+          <w:sz w:val="28"/>
+          <w:szCs w:val="28"/>
+        </w:rPr>
+        <w:t xml:space="preserve">Authenticating with </w:t>
+      </w:r>
+      <w:r>
+        <w:rPr>
+          <w:b/>
+          <w:sz w:val="28"/>
+          <w:szCs w:val="28"/>
+        </w:rPr>
+        <w:t>bad</w:t>
+      </w:r>
+      <w:r>
+        <w:rPr>
+          <w:b/>
+          <w:sz w:val="28"/>
+          <w:szCs w:val="28"/>
+        </w:rPr>
+        <w:t xml:space="preserve"> username and a </w:t>
+      </w:r>
+      <w:r>
+        <w:rPr>
+          <w:b/>
+          <w:sz w:val="28"/>
+          <w:szCs w:val="28"/>
+        </w:rPr>
+        <w:t>good</w:t>
+      </w:r>
+      <w:r>
+        <w:rPr>
+          <w:b/>
+          <w:sz w:val="28"/>
+          <w:szCs w:val="28"/>
+        </w:rPr>
+        <w:t xml:space="preserve"> password should return “</w:t>
+      </w:r>
+      <w:r>
+        <w:rPr>
+          <w:b/>
+          <w:sz w:val="28"/>
+          <w:szCs w:val="28"/>
+        </w:rPr>
+        <w:t>Access Denied</w:t>
+      </w:r>
+      <w:r>
+        <w:rPr>
+          <w:b/>
+          <w:sz w:val="28"/>
+          <w:szCs w:val="28"/>
+        </w:rPr>
+        <w:t>”</w:t>
+      </w:r>
+    </w:p>
+    <w:p>
+      <w:r>
+        <w:rPr>
+          <w:b/>
+        </w:rPr>
+        <w:t>Description:</w:t>
+      </w:r>
+      <w:r>
+        <w:t xml:space="preserve"> This test makes sure that a user can’t authenticate without knowing the correct </w:t>
+      </w:r>
+      <w:r>
+        <w:t>username</w:t>
+      </w:r>
+      <w:r>
+        <w:t xml:space="preserve">. </w:t>
+      </w:r>
+      <w:r>
+        <w:t>It is important that this test returns “</w:t>
+      </w:r>
+      <w:r>
+        <w:t>Access Denied</w:t>
+      </w:r>
+      <w:r>
+        <w:t xml:space="preserve">” and not “Bad </w:t>
+      </w:r>
+      <w:r>
+        <w:t>Username</w:t>
+      </w:r>
+      <w:r>
+        <w:t xml:space="preserve">”. This keeps the adversary in the dark and makes it harder for him to guess a valid username/password combination. </w:t>
+      </w:r>
+      <w:r>
+        <w:t xml:space="preserve">This test is protecting against a bug where an adversary </w:t>
+      </w:r>
+      <w:r>
+        <w:t xml:space="preserve">knows a </w:t>
+      </w:r>
+      <w:r>
+        <w:t xml:space="preserve">valid </w:t>
+      </w:r>
+      <w:r>
+        <w:t xml:space="preserve">password </w:t>
+      </w:r>
+      <w:r>
+        <w:t>and can</w:t>
+      </w:r>
+      <w:r>
+        <w:t xml:space="preserve"> </w:t>
+      </w:r>
+      <w:r>
+        <w:t xml:space="preserve">authenticate </w:t>
+      </w:r>
+      <w:r>
+        <w:t>without a matching username</w:t>
+      </w:r>
+      <w:r>
+        <w:t>.</w:t>
+      </w:r>
+    </w:p>
+    <w:p>
+      <w:r>
+        <w:rPr>
+          <w:b/>
+        </w:rPr>
+        <w:t>Input:</w:t>
+      </w:r>
+      <w:r>
+        <w:t xml:space="preserve"> </w:t>
+      </w:r>
+    </w:p>
+    <w:p>
+      <w:pPr>
+        <w:pStyle w:val="ListParagraph"/>
+        <w:numPr>
+          <w:ilvl w:val="0"/>
+          <w:numId w:val="9"/>
+        </w:numPr>
+      </w:pPr>
+      <w:r>
+        <w:t>"python .\enroll.py validUserName goodPassword"</w:t>
+      </w:r>
+    </w:p>
+    <w:p>
+      <w:pPr>
+        <w:pStyle w:val="ListParagraph"/>
+        <w:numPr>
+          <w:ilvl w:val="0"/>
+          <w:numId w:val="9"/>
+        </w:numPr>
+      </w:pPr>
+      <w:r>
+        <w:t>"python .\</w:t>
+      </w:r>
+      <w:r>
+        <w:t>authenticate</w:t>
+      </w:r>
+      <w:r>
+        <w:t>.py invalidUserName goodPassword"</w:t>
+      </w:r>
+    </w:p>
+    <w:p>
+      <w:pPr>
+        <w:pStyle w:val="ListParagraph"/>
+      </w:pPr>
+    </w:p>
+    <w:p>
+      <w:pPr>
+        <w:rPr>
+          <w:b/>
+        </w:rPr>
+      </w:pPr>
+      <w:r>
+        <w:rPr>
+          <w:b/>
+        </w:rPr>
+        <w:t xml:space="preserve">Expected Outputs: </w:t>
+      </w:r>
+    </w:p>
+    <w:p>
+      <w:pPr>
+        <w:pStyle w:val="ListParagraph"/>
+        <w:numPr>
+          <w:ilvl w:val="0"/>
+          <w:numId w:val="10"/>
+        </w:numPr>
+      </w:pPr>
+      <w:r>
+        <w:t>“</w:t>
+      </w:r>
+      <w:r>
+        <w:t>Accepted</w:t>
+      </w:r>
+      <w:r>
+        <w:t>”</w:t>
+      </w:r>
+      <w:r>
+        <w:t xml:space="preserve"> </w:t>
+      </w:r>
+      <w:r>
+        <w:t xml:space="preserve">with exit code </w:t>
+      </w:r>
+      <w:r>
+        <w:t>0</w:t>
+      </w:r>
+    </w:p>
+    <w:p>
+      <w:pPr>
+        <w:pStyle w:val="ListParagraph"/>
+        <w:numPr>
+          <w:ilvl w:val="0"/>
+          <w:numId w:val="10"/>
+        </w:numPr>
+      </w:pPr>
+      <w:r>
+        <w:t>“</w:t>
+      </w:r>
+      <w:r>
+        <w:t>Access Denied</w:t>
+      </w:r>
+      <w:r>
+        <w:t>”</w:t>
+      </w:r>
+      <w:r>
+        <w:t xml:space="preserve"> </w:t>
+      </w:r>
+      <w:r>
+        <w:t>with exit code -1</w:t>
+      </w:r>
+    </w:p>
+    <w:p/>
+    <w:p>
+      <w:pPr>
+        <w:tabs>
+          <w:tab w:val="left" w:pos="5064"/>
+        </w:tabs>
+        <w:rPr>
+          <w:sz w:val="28"/>
+          <w:szCs w:val="28"/>
+        </w:rPr>
+      </w:pPr>
+      <w:r>
+        <w:rPr>
+          <w:b/>
+          <w:sz w:val="28"/>
+          <w:szCs w:val="28"/>
+        </w:rPr>
+        <w:t>11</w:t>
+      </w:r>
+      <w:r>
+        <w:rPr>
+          <w:b/>
+          <w:sz w:val="28"/>
+          <w:szCs w:val="28"/>
+        </w:rPr>
+        <w:t xml:space="preserve"> </w:t>
+      </w:r>
+      <w:r>
+        <w:rPr>
+          <w:b/>
+          <w:sz w:val="28"/>
+          <w:szCs w:val="28"/>
+        </w:rPr>
+        <w:t xml:space="preserve">– </w:t>
+      </w:r>
+      <w:r>
+        <w:rPr>
+          <w:b/>
+          <w:sz w:val="28"/>
+          <w:szCs w:val="28"/>
+        </w:rPr>
+        <w:t xml:space="preserve">Authenticating with bad username and a </w:t>
+      </w:r>
+      <w:r>
+        <w:rPr>
+          <w:b/>
+          <w:sz w:val="28"/>
+          <w:szCs w:val="28"/>
+        </w:rPr>
+        <w:t>bad</w:t>
+      </w:r>
+      <w:r>
+        <w:rPr>
+          <w:b/>
+          <w:sz w:val="28"/>
+          <w:szCs w:val="28"/>
+        </w:rPr>
+        <w:t xml:space="preserve"> password should return “</w:t>
+      </w:r>
+      <w:r>
+        <w:rPr>
+          <w:b/>
+          <w:sz w:val="28"/>
+          <w:szCs w:val="28"/>
+        </w:rPr>
+        <w:t>Access Denied</w:t>
+      </w:r>
+      <w:r>
+        <w:rPr>
+          <w:b/>
+          <w:sz w:val="28"/>
+          <w:szCs w:val="28"/>
+        </w:rPr>
+        <w:t>”</w:t>
+      </w:r>
+    </w:p>
+    <w:p>
+      <w:r>
+        <w:rPr>
+          <w:b/>
+        </w:rPr>
+        <w:t>Description:</w:t>
+      </w:r>
+      <w:r>
+        <w:t xml:space="preserve"> This test makes sure that a user can’t authenticate without knowing the correct password</w:t>
+      </w:r>
+      <w:r>
+        <w:t xml:space="preserve"> and a correct username</w:t>
+      </w:r>
+      <w:r>
+        <w:t>. This test is protecting against a bug where an adversary can authenticate with a bad password</w:t>
+      </w:r>
+      <w:r>
+        <w:t xml:space="preserve"> and username</w:t>
+      </w:r>
+      <w:r>
+        <w:t>.</w:t>
+      </w:r>
+    </w:p>
+    <w:p>
+      <w:r>
+        <w:rPr>
+          <w:b/>
+        </w:rPr>
+        <w:t>Input:</w:t>
+      </w:r>
+      <w:r>
+        <w:t xml:space="preserve"> </w:t>
+      </w:r>
+    </w:p>
+    <w:p>
       <w:r>
         <w:rPr>
           <w:b/>
@@ -841,33 +2025,106 @@
         <w:t>1)</w:t>
       </w:r>
       <w:r>
-        <w:t xml:space="preserve"> “</w:t>
-      </w:r>
-      <w:r>
-        <w:t>Rejected</w:t>
+        <w:t xml:space="preserve"> "python .\</w:t>
+      </w:r>
+      <w:r>
+        <w:t>authenticate</w:t>
+      </w:r>
+      <w:r>
+        <w:t xml:space="preserve">.py invalidUserName </w:t>
+      </w:r>
+      <w:r>
+        <w:t>bad</w:t>
+      </w:r>
+      <w:r>
+        <w:t>Password"</w:t>
+      </w:r>
+    </w:p>
+    <w:p>
+      <w:pPr>
+        <w:rPr>
+          <w:b/>
+        </w:rPr>
+      </w:pPr>
+      <w:r>
+        <w:rPr>
+          <w:b/>
+        </w:rPr>
+        <w:t xml:space="preserve">Expected Outputs: </w:t>
+      </w:r>
+    </w:p>
+    <w:p>
+      <w:pPr>
+        <w:pStyle w:val="ListParagraph"/>
+        <w:numPr>
+          <w:ilvl w:val="0"/>
+          <w:numId w:val="11"/>
+        </w:numPr>
+      </w:pPr>
+      <w:r>
+        <w:t>“</w:t>
+      </w:r>
+      <w:r>
+        <w:t>Access Denied</w:t>
       </w:r>
       <w:r>
         <w:t>”</w:t>
       </w:r>
       <w:r>
-        <w:t xml:space="preserve"> with exit code -1</w:t>
-      </w:r>
-    </w:p>
-    <w:p/>
-    <w:p/>
-    <w:p/>
-    <w:p>
-      <w:pPr>
-        <w:rPr>
-          <w:b/>
-        </w:rPr>
-      </w:pPr>
-      <w:r>
-        <w:rPr>
-          <w:b/>
-        </w:rPr>
+        <w:t xml:space="preserve"> </w:t>
+      </w:r>
+      <w:r>
+        <w:t>with exit code -1</w:t>
+      </w:r>
+    </w:p>
+    <w:p>
+      <w:pPr>
+        <w:pStyle w:val="ListParagraph"/>
+      </w:pPr>
+    </w:p>
+    <w:p>
+      <w:pPr>
+        <w:pStyle w:val="ListParagraph"/>
+      </w:pPr>
+    </w:p>
+    <w:p>
+      <w:pPr>
+        <w:pStyle w:val="ListParagraph"/>
+      </w:pPr>
+    </w:p>
+    <w:p>
+      <w:pPr>
+        <w:rPr>
+          <w:b/>
+        </w:rPr>
+      </w:pPr>
+      <w:r>
+        <w:rPr>
+          <w:b/>
+        </w:rPr>
+        <w:lastRenderedPageBreak/>
         <w:t>Other Tests:</w:t>
       </w:r>
+    </w:p>
+    <w:p>
+      <w:pPr>
+        <w:pStyle w:val="ListParagraph"/>
+        <w:numPr>
+          <w:ilvl w:val="0"/>
+          <w:numId w:val="1"/>
+        </w:numPr>
+        <w:rPr>
+          <w:b/>
+        </w:rPr>
+      </w:pPr>
+      <w:r>
+        <w:rPr>
+          <w:b/>
+        </w:rPr>
+        <w:t>Cant authenticate if rejected in first step</w:t>
+      </w:r>
+      <w:bookmarkStart w:id="0" w:name="_GoBack"/>
+      <w:bookmarkEnd w:id="0"/>
     </w:p>
     <w:p>
       <w:pPr>
@@ -926,6 +2183,96 @@
 <file path=word/numbering.xml><?xml version="1.0" encoding="utf-8"?>
 <w:numbering xmlns:wpc="http://schemas.microsoft.com/office/word/2010/wordprocessingCanvas" xmlns:mc="http://schemas.openxmlformats.org/markup-compatibility/2006" xmlns:o="urn:schemas-microsoft-com:office:office" xmlns:r="http://schemas.openxmlformats.org/officeDocument/2006/relationships" xmlns:m="http://schemas.openxmlformats.org/officeDocument/2006/math" xmlns:v="urn:schemas-microsoft-com:vml" xmlns:wp14="http://schemas.microsoft.com/office/word/2010/wordprocessingDrawing" xmlns:wp="http://schemas.openxmlformats.org/drawingml/2006/wordprocessingDrawing" xmlns:w10="urn:schemas-microsoft-com:office:word" xmlns:w="http://schemas.openxmlformats.org/wordprocessingml/2006/main" xmlns:w14="http://schemas.microsoft.com/office/word/2010/wordml" xmlns:w15="http://schemas.microsoft.com/office/word/2012/wordml" xmlns:wpg="http://schemas.microsoft.com/office/word/2010/wordprocessingGroup" xmlns:wpi="http://schemas.microsoft.com/office/word/2010/wordprocessingInk" xmlns:wne="http://schemas.microsoft.com/office/word/2006/wordml" xmlns:wps="http://schemas.microsoft.com/office/word/2010/wordprocessingShape" mc:Ignorable="w14 w15 wp14">
   <w:abstractNum w:abstractNumId="0">
+    <w:nsid w:val="13332DBA"/>
+    <w:multiLevelType w:val="hybridMultilevel"/>
+    <w:tmpl w:val="7722F486"/>
+    <w:lvl w:ilvl="0" w:tplc="E440EE1E">
+      <w:start w:val="1"/>
+      <w:numFmt w:val="decimal"/>
+      <w:lvlText w:val="%1)"/>
+      <w:lvlJc w:val="left"/>
+      <w:pPr>
+        <w:ind w:left="720" w:hanging="360"/>
+      </w:pPr>
+      <w:rPr>
+        <w:rFonts w:hint="default"/>
+        <w:b/>
+      </w:rPr>
+    </w:lvl>
+    <w:lvl w:ilvl="1" w:tplc="04090019" w:tentative="1">
+      <w:start w:val="1"/>
+      <w:numFmt w:val="lowerLetter"/>
+      <w:lvlText w:val="%2."/>
+      <w:lvlJc w:val="left"/>
+      <w:pPr>
+        <w:ind w:left="1440" w:hanging="360"/>
+      </w:pPr>
+    </w:lvl>
+    <w:lvl w:ilvl="2" w:tplc="0409001B" w:tentative="1">
+      <w:start w:val="1"/>
+      <w:numFmt w:val="lowerRoman"/>
+      <w:lvlText w:val="%3."/>
+      <w:lvlJc w:val="right"/>
+      <w:pPr>
+        <w:ind w:left="2160" w:hanging="180"/>
+      </w:pPr>
+    </w:lvl>
+    <w:lvl w:ilvl="3" w:tplc="0409000F" w:tentative="1">
+      <w:start w:val="1"/>
+      <w:numFmt w:val="decimal"/>
+      <w:lvlText w:val="%4."/>
+      <w:lvlJc w:val="left"/>
+      <w:pPr>
+        <w:ind w:left="2880" w:hanging="360"/>
+      </w:pPr>
+    </w:lvl>
+    <w:lvl w:ilvl="4" w:tplc="04090019" w:tentative="1">
+      <w:start w:val="1"/>
+      <w:numFmt w:val="lowerLetter"/>
+      <w:lvlText w:val="%5."/>
+      <w:lvlJc w:val="left"/>
+      <w:pPr>
+        <w:ind w:left="3600" w:hanging="360"/>
+      </w:pPr>
+    </w:lvl>
+    <w:lvl w:ilvl="5" w:tplc="0409001B" w:tentative="1">
+      <w:start w:val="1"/>
+      <w:numFmt w:val="lowerRoman"/>
+      <w:lvlText w:val="%6."/>
+      <w:lvlJc w:val="right"/>
+      <w:pPr>
+        <w:ind w:left="4320" w:hanging="180"/>
+      </w:pPr>
+    </w:lvl>
+    <w:lvl w:ilvl="6" w:tplc="0409000F" w:tentative="1">
+      <w:start w:val="1"/>
+      <w:numFmt w:val="decimal"/>
+      <w:lvlText w:val="%7."/>
+      <w:lvlJc w:val="left"/>
+      <w:pPr>
+        <w:ind w:left="5040" w:hanging="360"/>
+      </w:pPr>
+    </w:lvl>
+    <w:lvl w:ilvl="7" w:tplc="04090019" w:tentative="1">
+      <w:start w:val="1"/>
+      <w:numFmt w:val="lowerLetter"/>
+      <w:lvlText w:val="%8."/>
+      <w:lvlJc w:val="left"/>
+      <w:pPr>
+        <w:ind w:left="5760" w:hanging="360"/>
+      </w:pPr>
+    </w:lvl>
+    <w:lvl w:ilvl="8" w:tplc="0409001B" w:tentative="1">
+      <w:start w:val="1"/>
+      <w:numFmt w:val="lowerRoman"/>
+      <w:lvlText w:val="%9."/>
+      <w:lvlJc w:val="right"/>
+      <w:pPr>
+        <w:ind w:left="6480" w:hanging="180"/>
+      </w:pPr>
+    </w:lvl>
+  </w:abstractNum>
+  <w:abstractNum w:abstractNumId="1">
     <w:nsid w:val="1D9C189B"/>
     <w:multiLevelType w:val="hybridMultilevel"/>
     <w:tmpl w:val="0324D608"/>
@@ -1038,7 +2385,7 @@
       </w:rPr>
     </w:lvl>
   </w:abstractNum>
-  <w:abstractNum w:abstractNumId="1">
+  <w:abstractNum w:abstractNumId="2">
     <w:nsid w:val="25887C0D"/>
     <w:multiLevelType w:val="hybridMultilevel"/>
     <w:tmpl w:val="4E604EF4"/>
@@ -1128,11 +2475,758 @@
       </w:pPr>
     </w:lvl>
   </w:abstractNum>
+  <w:abstractNum w:abstractNumId="3">
+    <w:nsid w:val="3AEF1F26"/>
+    <w:multiLevelType w:val="hybridMultilevel"/>
+    <w:tmpl w:val="085893AA"/>
+    <w:lvl w:ilvl="0" w:tplc="281E6610">
+      <w:start w:val="1"/>
+      <w:numFmt w:val="decimal"/>
+      <w:lvlText w:val="%1)"/>
+      <w:lvlJc w:val="left"/>
+      <w:pPr>
+        <w:ind w:left="720" w:hanging="360"/>
+      </w:pPr>
+      <w:rPr>
+        <w:rFonts w:hint="default"/>
+        <w:b/>
+      </w:rPr>
+    </w:lvl>
+    <w:lvl w:ilvl="1" w:tplc="04090019" w:tentative="1">
+      <w:start w:val="1"/>
+      <w:numFmt w:val="lowerLetter"/>
+      <w:lvlText w:val="%2."/>
+      <w:lvlJc w:val="left"/>
+      <w:pPr>
+        <w:ind w:left="1440" w:hanging="360"/>
+      </w:pPr>
+    </w:lvl>
+    <w:lvl w:ilvl="2" w:tplc="0409001B" w:tentative="1">
+      <w:start w:val="1"/>
+      <w:numFmt w:val="lowerRoman"/>
+      <w:lvlText w:val="%3."/>
+      <w:lvlJc w:val="right"/>
+      <w:pPr>
+        <w:ind w:left="2160" w:hanging="180"/>
+      </w:pPr>
+    </w:lvl>
+    <w:lvl w:ilvl="3" w:tplc="0409000F" w:tentative="1">
+      <w:start w:val="1"/>
+      <w:numFmt w:val="decimal"/>
+      <w:lvlText w:val="%4."/>
+      <w:lvlJc w:val="left"/>
+      <w:pPr>
+        <w:ind w:left="2880" w:hanging="360"/>
+      </w:pPr>
+    </w:lvl>
+    <w:lvl w:ilvl="4" w:tplc="04090019" w:tentative="1">
+      <w:start w:val="1"/>
+      <w:numFmt w:val="lowerLetter"/>
+      <w:lvlText w:val="%5."/>
+      <w:lvlJc w:val="left"/>
+      <w:pPr>
+        <w:ind w:left="3600" w:hanging="360"/>
+      </w:pPr>
+    </w:lvl>
+    <w:lvl w:ilvl="5" w:tplc="0409001B" w:tentative="1">
+      <w:start w:val="1"/>
+      <w:numFmt w:val="lowerRoman"/>
+      <w:lvlText w:val="%6."/>
+      <w:lvlJc w:val="right"/>
+      <w:pPr>
+        <w:ind w:left="4320" w:hanging="180"/>
+      </w:pPr>
+    </w:lvl>
+    <w:lvl w:ilvl="6" w:tplc="0409000F" w:tentative="1">
+      <w:start w:val="1"/>
+      <w:numFmt w:val="decimal"/>
+      <w:lvlText w:val="%7."/>
+      <w:lvlJc w:val="left"/>
+      <w:pPr>
+        <w:ind w:left="5040" w:hanging="360"/>
+      </w:pPr>
+    </w:lvl>
+    <w:lvl w:ilvl="7" w:tplc="04090019" w:tentative="1">
+      <w:start w:val="1"/>
+      <w:numFmt w:val="lowerLetter"/>
+      <w:lvlText w:val="%8."/>
+      <w:lvlJc w:val="left"/>
+      <w:pPr>
+        <w:ind w:left="5760" w:hanging="360"/>
+      </w:pPr>
+    </w:lvl>
+    <w:lvl w:ilvl="8" w:tplc="0409001B" w:tentative="1">
+      <w:start w:val="1"/>
+      <w:numFmt w:val="lowerRoman"/>
+      <w:lvlText w:val="%9."/>
+      <w:lvlJc w:val="right"/>
+      <w:pPr>
+        <w:ind w:left="6480" w:hanging="180"/>
+      </w:pPr>
+    </w:lvl>
+  </w:abstractNum>
+  <w:abstractNum w:abstractNumId="4">
+    <w:nsid w:val="4DCF4978"/>
+    <w:multiLevelType w:val="hybridMultilevel"/>
+    <w:tmpl w:val="C6622C48"/>
+    <w:lvl w:ilvl="0" w:tplc="D162382E">
+      <w:start w:val="1"/>
+      <w:numFmt w:val="decimal"/>
+      <w:lvlText w:val="%1)"/>
+      <w:lvlJc w:val="left"/>
+      <w:pPr>
+        <w:ind w:left="720" w:hanging="360"/>
+      </w:pPr>
+      <w:rPr>
+        <w:rFonts w:hint="default"/>
+        <w:b/>
+      </w:rPr>
+    </w:lvl>
+    <w:lvl w:ilvl="1" w:tplc="04090019" w:tentative="1">
+      <w:start w:val="1"/>
+      <w:numFmt w:val="lowerLetter"/>
+      <w:lvlText w:val="%2."/>
+      <w:lvlJc w:val="left"/>
+      <w:pPr>
+        <w:ind w:left="1440" w:hanging="360"/>
+      </w:pPr>
+    </w:lvl>
+    <w:lvl w:ilvl="2" w:tplc="0409001B" w:tentative="1">
+      <w:start w:val="1"/>
+      <w:numFmt w:val="lowerRoman"/>
+      <w:lvlText w:val="%3."/>
+      <w:lvlJc w:val="right"/>
+      <w:pPr>
+        <w:ind w:left="2160" w:hanging="180"/>
+      </w:pPr>
+    </w:lvl>
+    <w:lvl w:ilvl="3" w:tplc="0409000F" w:tentative="1">
+      <w:start w:val="1"/>
+      <w:numFmt w:val="decimal"/>
+      <w:lvlText w:val="%4."/>
+      <w:lvlJc w:val="left"/>
+      <w:pPr>
+        <w:ind w:left="2880" w:hanging="360"/>
+      </w:pPr>
+    </w:lvl>
+    <w:lvl w:ilvl="4" w:tplc="04090019" w:tentative="1">
+      <w:start w:val="1"/>
+      <w:numFmt w:val="lowerLetter"/>
+      <w:lvlText w:val="%5."/>
+      <w:lvlJc w:val="left"/>
+      <w:pPr>
+        <w:ind w:left="3600" w:hanging="360"/>
+      </w:pPr>
+    </w:lvl>
+    <w:lvl w:ilvl="5" w:tplc="0409001B" w:tentative="1">
+      <w:start w:val="1"/>
+      <w:numFmt w:val="lowerRoman"/>
+      <w:lvlText w:val="%6."/>
+      <w:lvlJc w:val="right"/>
+      <w:pPr>
+        <w:ind w:left="4320" w:hanging="180"/>
+      </w:pPr>
+    </w:lvl>
+    <w:lvl w:ilvl="6" w:tplc="0409000F" w:tentative="1">
+      <w:start w:val="1"/>
+      <w:numFmt w:val="decimal"/>
+      <w:lvlText w:val="%7."/>
+      <w:lvlJc w:val="left"/>
+      <w:pPr>
+        <w:ind w:left="5040" w:hanging="360"/>
+      </w:pPr>
+    </w:lvl>
+    <w:lvl w:ilvl="7" w:tplc="04090019" w:tentative="1">
+      <w:start w:val="1"/>
+      <w:numFmt w:val="lowerLetter"/>
+      <w:lvlText w:val="%8."/>
+      <w:lvlJc w:val="left"/>
+      <w:pPr>
+        <w:ind w:left="5760" w:hanging="360"/>
+      </w:pPr>
+    </w:lvl>
+    <w:lvl w:ilvl="8" w:tplc="0409001B" w:tentative="1">
+      <w:start w:val="1"/>
+      <w:numFmt w:val="lowerRoman"/>
+      <w:lvlText w:val="%9."/>
+      <w:lvlJc w:val="right"/>
+      <w:pPr>
+        <w:ind w:left="6480" w:hanging="180"/>
+      </w:pPr>
+    </w:lvl>
+  </w:abstractNum>
+  <w:abstractNum w:abstractNumId="5">
+    <w:nsid w:val="59667980"/>
+    <w:multiLevelType w:val="hybridMultilevel"/>
+    <w:tmpl w:val="A334A226"/>
+    <w:lvl w:ilvl="0" w:tplc="857EBDE6">
+      <w:start w:val="1"/>
+      <w:numFmt w:val="decimal"/>
+      <w:lvlText w:val="%1)"/>
+      <w:lvlJc w:val="left"/>
+      <w:pPr>
+        <w:ind w:left="720" w:hanging="360"/>
+      </w:pPr>
+      <w:rPr>
+        <w:rFonts w:hint="default"/>
+        <w:b/>
+      </w:rPr>
+    </w:lvl>
+    <w:lvl w:ilvl="1" w:tplc="04090019" w:tentative="1">
+      <w:start w:val="1"/>
+      <w:numFmt w:val="lowerLetter"/>
+      <w:lvlText w:val="%2."/>
+      <w:lvlJc w:val="left"/>
+      <w:pPr>
+        <w:ind w:left="1440" w:hanging="360"/>
+      </w:pPr>
+    </w:lvl>
+    <w:lvl w:ilvl="2" w:tplc="0409001B" w:tentative="1">
+      <w:start w:val="1"/>
+      <w:numFmt w:val="lowerRoman"/>
+      <w:lvlText w:val="%3."/>
+      <w:lvlJc w:val="right"/>
+      <w:pPr>
+        <w:ind w:left="2160" w:hanging="180"/>
+      </w:pPr>
+    </w:lvl>
+    <w:lvl w:ilvl="3" w:tplc="0409000F" w:tentative="1">
+      <w:start w:val="1"/>
+      <w:numFmt w:val="decimal"/>
+      <w:lvlText w:val="%4."/>
+      <w:lvlJc w:val="left"/>
+      <w:pPr>
+        <w:ind w:left="2880" w:hanging="360"/>
+      </w:pPr>
+    </w:lvl>
+    <w:lvl w:ilvl="4" w:tplc="04090019" w:tentative="1">
+      <w:start w:val="1"/>
+      <w:numFmt w:val="lowerLetter"/>
+      <w:lvlText w:val="%5."/>
+      <w:lvlJc w:val="left"/>
+      <w:pPr>
+        <w:ind w:left="3600" w:hanging="360"/>
+      </w:pPr>
+    </w:lvl>
+    <w:lvl w:ilvl="5" w:tplc="0409001B" w:tentative="1">
+      <w:start w:val="1"/>
+      <w:numFmt w:val="lowerRoman"/>
+      <w:lvlText w:val="%6."/>
+      <w:lvlJc w:val="right"/>
+      <w:pPr>
+        <w:ind w:left="4320" w:hanging="180"/>
+      </w:pPr>
+    </w:lvl>
+    <w:lvl w:ilvl="6" w:tplc="0409000F" w:tentative="1">
+      <w:start w:val="1"/>
+      <w:numFmt w:val="decimal"/>
+      <w:lvlText w:val="%7."/>
+      <w:lvlJc w:val="left"/>
+      <w:pPr>
+        <w:ind w:left="5040" w:hanging="360"/>
+      </w:pPr>
+    </w:lvl>
+    <w:lvl w:ilvl="7" w:tplc="04090019" w:tentative="1">
+      <w:start w:val="1"/>
+      <w:numFmt w:val="lowerLetter"/>
+      <w:lvlText w:val="%8."/>
+      <w:lvlJc w:val="left"/>
+      <w:pPr>
+        <w:ind w:left="5760" w:hanging="360"/>
+      </w:pPr>
+    </w:lvl>
+    <w:lvl w:ilvl="8" w:tplc="0409001B" w:tentative="1">
+      <w:start w:val="1"/>
+      <w:numFmt w:val="lowerRoman"/>
+      <w:lvlText w:val="%9."/>
+      <w:lvlJc w:val="right"/>
+      <w:pPr>
+        <w:ind w:left="6480" w:hanging="180"/>
+      </w:pPr>
+    </w:lvl>
+  </w:abstractNum>
+  <w:abstractNum w:abstractNumId="6">
+    <w:nsid w:val="5B3E2FA8"/>
+    <w:multiLevelType w:val="hybridMultilevel"/>
+    <w:tmpl w:val="82126B66"/>
+    <w:lvl w:ilvl="0" w:tplc="BDB2D5D2">
+      <w:start w:val="1"/>
+      <w:numFmt w:val="decimal"/>
+      <w:lvlText w:val="%1)"/>
+      <w:lvlJc w:val="left"/>
+      <w:pPr>
+        <w:ind w:left="720" w:hanging="360"/>
+      </w:pPr>
+      <w:rPr>
+        <w:rFonts w:hint="default"/>
+        <w:b/>
+      </w:rPr>
+    </w:lvl>
+    <w:lvl w:ilvl="1" w:tplc="04090019" w:tentative="1">
+      <w:start w:val="1"/>
+      <w:numFmt w:val="lowerLetter"/>
+      <w:lvlText w:val="%2."/>
+      <w:lvlJc w:val="left"/>
+      <w:pPr>
+        <w:ind w:left="1440" w:hanging="360"/>
+      </w:pPr>
+    </w:lvl>
+    <w:lvl w:ilvl="2" w:tplc="0409001B" w:tentative="1">
+      <w:start w:val="1"/>
+      <w:numFmt w:val="lowerRoman"/>
+      <w:lvlText w:val="%3."/>
+      <w:lvlJc w:val="right"/>
+      <w:pPr>
+        <w:ind w:left="2160" w:hanging="180"/>
+      </w:pPr>
+    </w:lvl>
+    <w:lvl w:ilvl="3" w:tplc="0409000F" w:tentative="1">
+      <w:start w:val="1"/>
+      <w:numFmt w:val="decimal"/>
+      <w:lvlText w:val="%4."/>
+      <w:lvlJc w:val="left"/>
+      <w:pPr>
+        <w:ind w:left="2880" w:hanging="360"/>
+      </w:pPr>
+    </w:lvl>
+    <w:lvl w:ilvl="4" w:tplc="04090019" w:tentative="1">
+      <w:start w:val="1"/>
+      <w:numFmt w:val="lowerLetter"/>
+      <w:lvlText w:val="%5."/>
+      <w:lvlJc w:val="left"/>
+      <w:pPr>
+        <w:ind w:left="3600" w:hanging="360"/>
+      </w:pPr>
+    </w:lvl>
+    <w:lvl w:ilvl="5" w:tplc="0409001B" w:tentative="1">
+      <w:start w:val="1"/>
+      <w:numFmt w:val="lowerRoman"/>
+      <w:lvlText w:val="%6."/>
+      <w:lvlJc w:val="right"/>
+      <w:pPr>
+        <w:ind w:left="4320" w:hanging="180"/>
+      </w:pPr>
+    </w:lvl>
+    <w:lvl w:ilvl="6" w:tplc="0409000F" w:tentative="1">
+      <w:start w:val="1"/>
+      <w:numFmt w:val="decimal"/>
+      <w:lvlText w:val="%7."/>
+      <w:lvlJc w:val="left"/>
+      <w:pPr>
+        <w:ind w:left="5040" w:hanging="360"/>
+      </w:pPr>
+    </w:lvl>
+    <w:lvl w:ilvl="7" w:tplc="04090019" w:tentative="1">
+      <w:start w:val="1"/>
+      <w:numFmt w:val="lowerLetter"/>
+      <w:lvlText w:val="%8."/>
+      <w:lvlJc w:val="left"/>
+      <w:pPr>
+        <w:ind w:left="5760" w:hanging="360"/>
+      </w:pPr>
+    </w:lvl>
+    <w:lvl w:ilvl="8" w:tplc="0409001B" w:tentative="1">
+      <w:start w:val="1"/>
+      <w:numFmt w:val="lowerRoman"/>
+      <w:lvlText w:val="%9."/>
+      <w:lvlJc w:val="right"/>
+      <w:pPr>
+        <w:ind w:left="6480" w:hanging="180"/>
+      </w:pPr>
+    </w:lvl>
+  </w:abstractNum>
+  <w:abstractNum w:abstractNumId="7">
+    <w:nsid w:val="5BC01390"/>
+    <w:multiLevelType w:val="hybridMultilevel"/>
+    <w:tmpl w:val="9F52B536"/>
+    <w:lvl w:ilvl="0" w:tplc="A3CAE70E">
+      <w:start w:val="1"/>
+      <w:numFmt w:val="decimal"/>
+      <w:lvlText w:val="%1)"/>
+      <w:lvlJc w:val="left"/>
+      <w:pPr>
+        <w:ind w:left="360" w:hanging="360"/>
+      </w:pPr>
+      <w:rPr>
+        <w:rFonts w:hint="default"/>
+        <w:b/>
+      </w:rPr>
+    </w:lvl>
+    <w:lvl w:ilvl="1" w:tplc="04090019" w:tentative="1">
+      <w:start w:val="1"/>
+      <w:numFmt w:val="lowerLetter"/>
+      <w:lvlText w:val="%2."/>
+      <w:lvlJc w:val="left"/>
+      <w:pPr>
+        <w:ind w:left="1080" w:hanging="360"/>
+      </w:pPr>
+    </w:lvl>
+    <w:lvl w:ilvl="2" w:tplc="0409001B" w:tentative="1">
+      <w:start w:val="1"/>
+      <w:numFmt w:val="lowerRoman"/>
+      <w:lvlText w:val="%3."/>
+      <w:lvlJc w:val="right"/>
+      <w:pPr>
+        <w:ind w:left="1800" w:hanging="180"/>
+      </w:pPr>
+    </w:lvl>
+    <w:lvl w:ilvl="3" w:tplc="0409000F" w:tentative="1">
+      <w:start w:val="1"/>
+      <w:numFmt w:val="decimal"/>
+      <w:lvlText w:val="%4."/>
+      <w:lvlJc w:val="left"/>
+      <w:pPr>
+        <w:ind w:left="2520" w:hanging="360"/>
+      </w:pPr>
+    </w:lvl>
+    <w:lvl w:ilvl="4" w:tplc="04090019" w:tentative="1">
+      <w:start w:val="1"/>
+      <w:numFmt w:val="lowerLetter"/>
+      <w:lvlText w:val="%5."/>
+      <w:lvlJc w:val="left"/>
+      <w:pPr>
+        <w:ind w:left="3240" w:hanging="360"/>
+      </w:pPr>
+    </w:lvl>
+    <w:lvl w:ilvl="5" w:tplc="0409001B" w:tentative="1">
+      <w:start w:val="1"/>
+      <w:numFmt w:val="lowerRoman"/>
+      <w:lvlText w:val="%6."/>
+      <w:lvlJc w:val="right"/>
+      <w:pPr>
+        <w:ind w:left="3960" w:hanging="180"/>
+      </w:pPr>
+    </w:lvl>
+    <w:lvl w:ilvl="6" w:tplc="0409000F" w:tentative="1">
+      <w:start w:val="1"/>
+      <w:numFmt w:val="decimal"/>
+      <w:lvlText w:val="%7."/>
+      <w:lvlJc w:val="left"/>
+      <w:pPr>
+        <w:ind w:left="4680" w:hanging="360"/>
+      </w:pPr>
+    </w:lvl>
+    <w:lvl w:ilvl="7" w:tplc="04090019" w:tentative="1">
+      <w:start w:val="1"/>
+      <w:numFmt w:val="lowerLetter"/>
+      <w:lvlText w:val="%8."/>
+      <w:lvlJc w:val="left"/>
+      <w:pPr>
+        <w:ind w:left="5400" w:hanging="360"/>
+      </w:pPr>
+    </w:lvl>
+    <w:lvl w:ilvl="8" w:tplc="0409001B" w:tentative="1">
+      <w:start w:val="1"/>
+      <w:numFmt w:val="lowerRoman"/>
+      <w:lvlText w:val="%9."/>
+      <w:lvlJc w:val="right"/>
+      <w:pPr>
+        <w:ind w:left="6120" w:hanging="180"/>
+      </w:pPr>
+    </w:lvl>
+  </w:abstractNum>
+  <w:abstractNum w:abstractNumId="8">
+    <w:nsid w:val="5BCC6108"/>
+    <w:multiLevelType w:val="hybridMultilevel"/>
+    <w:tmpl w:val="2DE044A0"/>
+    <w:lvl w:ilvl="0" w:tplc="D50EF80A">
+      <w:start w:val="1"/>
+      <w:numFmt w:val="decimal"/>
+      <w:lvlText w:val="%1)"/>
+      <w:lvlJc w:val="left"/>
+      <w:pPr>
+        <w:ind w:left="360" w:hanging="360"/>
+      </w:pPr>
+      <w:rPr>
+        <w:rFonts w:hint="default"/>
+        <w:b/>
+      </w:rPr>
+    </w:lvl>
+    <w:lvl w:ilvl="1" w:tplc="04090019" w:tentative="1">
+      <w:start w:val="1"/>
+      <w:numFmt w:val="lowerLetter"/>
+      <w:lvlText w:val="%2."/>
+      <w:lvlJc w:val="left"/>
+      <w:pPr>
+        <w:ind w:left="1080" w:hanging="360"/>
+      </w:pPr>
+    </w:lvl>
+    <w:lvl w:ilvl="2" w:tplc="0409001B" w:tentative="1">
+      <w:start w:val="1"/>
+      <w:numFmt w:val="lowerRoman"/>
+      <w:lvlText w:val="%3."/>
+      <w:lvlJc w:val="right"/>
+      <w:pPr>
+        <w:ind w:left="1800" w:hanging="180"/>
+      </w:pPr>
+    </w:lvl>
+    <w:lvl w:ilvl="3" w:tplc="0409000F" w:tentative="1">
+      <w:start w:val="1"/>
+      <w:numFmt w:val="decimal"/>
+      <w:lvlText w:val="%4."/>
+      <w:lvlJc w:val="left"/>
+      <w:pPr>
+        <w:ind w:left="2520" w:hanging="360"/>
+      </w:pPr>
+    </w:lvl>
+    <w:lvl w:ilvl="4" w:tplc="04090019" w:tentative="1">
+      <w:start w:val="1"/>
+      <w:numFmt w:val="lowerLetter"/>
+      <w:lvlText w:val="%5."/>
+      <w:lvlJc w:val="left"/>
+      <w:pPr>
+        <w:ind w:left="3240" w:hanging="360"/>
+      </w:pPr>
+    </w:lvl>
+    <w:lvl w:ilvl="5" w:tplc="0409001B" w:tentative="1">
+      <w:start w:val="1"/>
+      <w:numFmt w:val="lowerRoman"/>
+      <w:lvlText w:val="%6."/>
+      <w:lvlJc w:val="right"/>
+      <w:pPr>
+        <w:ind w:left="3960" w:hanging="180"/>
+      </w:pPr>
+    </w:lvl>
+    <w:lvl w:ilvl="6" w:tplc="0409000F" w:tentative="1">
+      <w:start w:val="1"/>
+      <w:numFmt w:val="decimal"/>
+      <w:lvlText w:val="%7."/>
+      <w:lvlJc w:val="left"/>
+      <w:pPr>
+        <w:ind w:left="4680" w:hanging="360"/>
+      </w:pPr>
+    </w:lvl>
+    <w:lvl w:ilvl="7" w:tplc="04090019" w:tentative="1">
+      <w:start w:val="1"/>
+      <w:numFmt w:val="lowerLetter"/>
+      <w:lvlText w:val="%8."/>
+      <w:lvlJc w:val="left"/>
+      <w:pPr>
+        <w:ind w:left="5400" w:hanging="360"/>
+      </w:pPr>
+    </w:lvl>
+    <w:lvl w:ilvl="8" w:tplc="0409001B" w:tentative="1">
+      <w:start w:val="1"/>
+      <w:numFmt w:val="lowerRoman"/>
+      <w:lvlText w:val="%9."/>
+      <w:lvlJc w:val="right"/>
+      <w:pPr>
+        <w:ind w:left="6120" w:hanging="180"/>
+      </w:pPr>
+    </w:lvl>
+  </w:abstractNum>
+  <w:abstractNum w:abstractNumId="9">
+    <w:nsid w:val="60D47C7D"/>
+    <w:multiLevelType w:val="hybridMultilevel"/>
+    <w:tmpl w:val="674084B2"/>
+    <w:lvl w:ilvl="0" w:tplc="21B8F556">
+      <w:start w:val="1"/>
+      <w:numFmt w:val="decimal"/>
+      <w:lvlText w:val="%1)"/>
+      <w:lvlJc w:val="left"/>
+      <w:pPr>
+        <w:ind w:left="720" w:hanging="360"/>
+      </w:pPr>
+      <w:rPr>
+        <w:rFonts w:hint="default"/>
+        <w:b/>
+      </w:rPr>
+    </w:lvl>
+    <w:lvl w:ilvl="1" w:tplc="04090019" w:tentative="1">
+      <w:start w:val="1"/>
+      <w:numFmt w:val="lowerLetter"/>
+      <w:lvlText w:val="%2."/>
+      <w:lvlJc w:val="left"/>
+      <w:pPr>
+        <w:ind w:left="1440" w:hanging="360"/>
+      </w:pPr>
+    </w:lvl>
+    <w:lvl w:ilvl="2" w:tplc="0409001B" w:tentative="1">
+      <w:start w:val="1"/>
+      <w:numFmt w:val="lowerRoman"/>
+      <w:lvlText w:val="%3."/>
+      <w:lvlJc w:val="right"/>
+      <w:pPr>
+        <w:ind w:left="2160" w:hanging="180"/>
+      </w:pPr>
+    </w:lvl>
+    <w:lvl w:ilvl="3" w:tplc="0409000F" w:tentative="1">
+      <w:start w:val="1"/>
+      <w:numFmt w:val="decimal"/>
+      <w:lvlText w:val="%4."/>
+      <w:lvlJc w:val="left"/>
+      <w:pPr>
+        <w:ind w:left="2880" w:hanging="360"/>
+      </w:pPr>
+    </w:lvl>
+    <w:lvl w:ilvl="4" w:tplc="04090019" w:tentative="1">
+      <w:start w:val="1"/>
+      <w:numFmt w:val="lowerLetter"/>
+      <w:lvlText w:val="%5."/>
+      <w:lvlJc w:val="left"/>
+      <w:pPr>
+        <w:ind w:left="3600" w:hanging="360"/>
+      </w:pPr>
+    </w:lvl>
+    <w:lvl w:ilvl="5" w:tplc="0409001B" w:tentative="1">
+      <w:start w:val="1"/>
+      <w:numFmt w:val="lowerRoman"/>
+      <w:lvlText w:val="%6."/>
+      <w:lvlJc w:val="right"/>
+      <w:pPr>
+        <w:ind w:left="4320" w:hanging="180"/>
+      </w:pPr>
+    </w:lvl>
+    <w:lvl w:ilvl="6" w:tplc="0409000F" w:tentative="1">
+      <w:start w:val="1"/>
+      <w:numFmt w:val="decimal"/>
+      <w:lvlText w:val="%7."/>
+      <w:lvlJc w:val="left"/>
+      <w:pPr>
+        <w:ind w:left="5040" w:hanging="360"/>
+      </w:pPr>
+    </w:lvl>
+    <w:lvl w:ilvl="7" w:tplc="04090019" w:tentative="1">
+      <w:start w:val="1"/>
+      <w:numFmt w:val="lowerLetter"/>
+      <w:lvlText w:val="%8."/>
+      <w:lvlJc w:val="left"/>
+      <w:pPr>
+        <w:ind w:left="5760" w:hanging="360"/>
+      </w:pPr>
+    </w:lvl>
+    <w:lvl w:ilvl="8" w:tplc="0409001B" w:tentative="1">
+      <w:start w:val="1"/>
+      <w:numFmt w:val="lowerRoman"/>
+      <w:lvlText w:val="%9."/>
+      <w:lvlJc w:val="right"/>
+      <w:pPr>
+        <w:ind w:left="6480" w:hanging="180"/>
+      </w:pPr>
+    </w:lvl>
+  </w:abstractNum>
+  <w:abstractNum w:abstractNumId="10">
+    <w:nsid w:val="63F86AA2"/>
+    <w:multiLevelType w:val="hybridMultilevel"/>
+    <w:tmpl w:val="F472444E"/>
+    <w:lvl w:ilvl="0" w:tplc="64F6B638">
+      <w:start w:val="1"/>
+      <w:numFmt w:val="decimal"/>
+      <w:lvlText w:val="%1)"/>
+      <w:lvlJc w:val="left"/>
+      <w:pPr>
+        <w:ind w:left="720" w:hanging="360"/>
+      </w:pPr>
+      <w:rPr>
+        <w:rFonts w:hint="default"/>
+        <w:b/>
+      </w:rPr>
+    </w:lvl>
+    <w:lvl w:ilvl="1" w:tplc="04090019" w:tentative="1">
+      <w:start w:val="1"/>
+      <w:numFmt w:val="lowerLetter"/>
+      <w:lvlText w:val="%2."/>
+      <w:lvlJc w:val="left"/>
+      <w:pPr>
+        <w:ind w:left="1440" w:hanging="360"/>
+      </w:pPr>
+    </w:lvl>
+    <w:lvl w:ilvl="2" w:tplc="0409001B" w:tentative="1">
+      <w:start w:val="1"/>
+      <w:numFmt w:val="lowerRoman"/>
+      <w:lvlText w:val="%3."/>
+      <w:lvlJc w:val="right"/>
+      <w:pPr>
+        <w:ind w:left="2160" w:hanging="180"/>
+      </w:pPr>
+    </w:lvl>
+    <w:lvl w:ilvl="3" w:tplc="0409000F" w:tentative="1">
+      <w:start w:val="1"/>
+      <w:numFmt w:val="decimal"/>
+      <w:lvlText w:val="%4."/>
+      <w:lvlJc w:val="left"/>
+      <w:pPr>
+        <w:ind w:left="2880" w:hanging="360"/>
+      </w:pPr>
+    </w:lvl>
+    <w:lvl w:ilvl="4" w:tplc="04090019" w:tentative="1">
+      <w:start w:val="1"/>
+      <w:numFmt w:val="lowerLetter"/>
+      <w:lvlText w:val="%5."/>
+      <w:lvlJc w:val="left"/>
+      <w:pPr>
+        <w:ind w:left="3600" w:hanging="360"/>
+      </w:pPr>
+    </w:lvl>
+    <w:lvl w:ilvl="5" w:tplc="0409001B" w:tentative="1">
+      <w:start w:val="1"/>
+      <w:numFmt w:val="lowerRoman"/>
+      <w:lvlText w:val="%6."/>
+      <w:lvlJc w:val="right"/>
+      <w:pPr>
+        <w:ind w:left="4320" w:hanging="180"/>
+      </w:pPr>
+    </w:lvl>
+    <w:lvl w:ilvl="6" w:tplc="0409000F" w:tentative="1">
+      <w:start w:val="1"/>
+      <w:numFmt w:val="decimal"/>
+      <w:lvlText w:val="%7."/>
+      <w:lvlJc w:val="left"/>
+      <w:pPr>
+        <w:ind w:left="5040" w:hanging="360"/>
+      </w:pPr>
+    </w:lvl>
+    <w:lvl w:ilvl="7" w:tplc="04090019" w:tentative="1">
+      <w:start w:val="1"/>
+      <w:numFmt w:val="lowerLetter"/>
+      <w:lvlText w:val="%8."/>
+      <w:lvlJc w:val="left"/>
+      <w:pPr>
+        <w:ind w:left="5760" w:hanging="360"/>
+      </w:pPr>
+    </w:lvl>
+    <w:lvl w:ilvl="8" w:tplc="0409001B" w:tentative="1">
+      <w:start w:val="1"/>
+      <w:numFmt w:val="lowerRoman"/>
+      <w:lvlText w:val="%9."/>
+      <w:lvlJc w:val="right"/>
+      <w:pPr>
+        <w:ind w:left="6480" w:hanging="180"/>
+      </w:pPr>
+    </w:lvl>
+  </w:abstractNum>
   <w:num w:numId="1">
+    <w:abstractNumId w:val="1"/>
+  </w:num>
+  <w:num w:numId="2">
+    <w:abstractNumId w:val="2"/>
+  </w:num>
+  <w:num w:numId="3">
+    <w:abstractNumId w:val="8"/>
+  </w:num>
+  <w:num w:numId="4">
+    <w:abstractNumId w:val="7"/>
+  </w:num>
+  <w:num w:numId="5">
+    <w:abstractNumId w:val="10"/>
+  </w:num>
+  <w:num w:numId="6">
     <w:abstractNumId w:val="0"/>
   </w:num>
-  <w:num w:numId="2">
-    <w:abstractNumId w:val="1"/>
+  <w:num w:numId="7">
+    <w:abstractNumId w:val="5"/>
+  </w:num>
+  <w:num w:numId="8">
+    <w:abstractNumId w:val="6"/>
+  </w:num>
+  <w:num w:numId="9">
+    <w:abstractNumId w:val="9"/>
+  </w:num>
+  <w:num w:numId="10">
+    <w:abstractNumId w:val="3"/>
+  </w:num>
+  <w:num w:numId="11">
+    <w:abstractNumId w:val="4"/>
   </w:num>
 </w:numbering>
 </file>

</xml_diff>